<commit_message>
update refresh table frmorder
</commit_message>
<xml_diff>
--- a/DoAnJava.docx
+++ b/DoAnJava.docx
@@ -12917,13 +12917,7 @@
         <w:rPr>
           <w:bCs/>
         </w:rPr>
-        <w:t xml:space="preserve">Thêm - sửa – xóa – tra cứu thông tin </w:t>
-      </w:r>
-      <w:r>
-        <w:rPr>
-          <w:bCs/>
-        </w:rPr>
-        <w:t>loại món.</w:t>
+        <w:t>Thêm - sửa – xóa – tra cứu thông tin loại món.</w:t>
       </w:r>
     </w:p>
     <w:p>
@@ -12939,13 +12933,7 @@
         <w:rPr>
           <w:bCs/>
         </w:rPr>
-        <w:t xml:space="preserve">Thêm - sửa – xóa – tra cứu thông tin </w:t>
-      </w:r>
-      <w:r>
-        <w:rPr>
-          <w:bCs/>
-        </w:rPr>
-        <w:t>món ăn.</w:t>
+        <w:t>Thêm - sửa – xóa – tra cứu thông tin món ăn.</w:t>
       </w:r>
     </w:p>
     <w:p>
@@ -12961,13 +12949,7 @@
         <w:rPr>
           <w:bCs/>
         </w:rPr>
-        <w:t xml:space="preserve">Thêm - sửa – xóa – tra cứu thông tin </w:t>
-      </w:r>
-      <w:r>
-        <w:rPr>
-          <w:bCs/>
-        </w:rPr>
-        <w:t>hóa đơn.</w:t>
+        <w:t>Thêm - sửa – xóa – tra cứu thông tin hóa đơn.</w:t>
       </w:r>
     </w:p>
     <w:p>
@@ -13078,6 +13060,9 @@
         <w:jc w:val="center"/>
       </w:pPr>
       <w:r>
+        <w:rPr>
+          <w:noProof/>
+        </w:rPr>
         <w:drawing>
           <wp:inline distT="0" distB="0" distL="0" distR="0" wp14:anchorId="1EFF3E33" wp14:editId="29AD59B3">
             <wp:extent cx="5761990" cy="2846070"/>
@@ -13144,6 +13129,9 @@
         <w:jc w:val="center"/>
       </w:pPr>
       <w:r>
+        <w:rPr>
+          <w:noProof/>
+        </w:rPr>
         <w:lastRenderedPageBreak/>
         <w:drawing>
           <wp:inline distT="0" distB="0" distL="0" distR="0" wp14:anchorId="64BADF2D" wp14:editId="1599197A">
@@ -13198,6 +13186,9 @@
         <w:jc w:val="center"/>
       </w:pPr>
       <w:r>
+        <w:rPr>
+          <w:noProof/>
+        </w:rPr>
         <w:lastRenderedPageBreak/>
         <w:drawing>
           <wp:inline distT="0" distB="0" distL="0" distR="0" wp14:anchorId="58A336E1" wp14:editId="4B14D490">
@@ -13258,12 +13249,21 @@
       <w:r>
         <w:t>Trang này để tạo các đơn hàng của quán ăn.</w:t>
       </w:r>
+      <w:r>
+        <w:t xml:space="preserve"> </w:t>
+      </w:r>
+      <w:r>
+        <w:t>Người dùng có thể xem, thêm, sửa và xóa các đơn hàng chưa hoàn thành. Đơn hàng có thể hoàn thành khi có ít nhất 1 món ăn trong đơn hàng. Các đơn hàng đã hoàn thành sẽ không được hiển thị ở form order, nếu muốn xem thì phải vào phần Report. Các đơn hàng đã được hoàn thành thì sẽ không được xóa, vì nếu xóa sẽ gây ra nhiều sự sai sót trong thực tế.</w:t>
+      </w:r>
     </w:p>
     <w:p>
       <w:pPr>
         <w:jc w:val="center"/>
       </w:pPr>
       <w:r>
+        <w:rPr>
+          <w:noProof/>
+        </w:rPr>
         <w:lastRenderedPageBreak/>
         <w:drawing>
           <wp:inline distT="0" distB="0" distL="0" distR="0" wp14:anchorId="678DC697" wp14:editId="3349A287">
@@ -13302,39 +13302,49 @@
         </w:drawing>
       </w:r>
     </w:p>
+    <w:p/>
+    <w:p>
+      <w:pPr>
+        <w:pStyle w:val="Heading3"/>
+      </w:pPr>
+      <w:bookmarkStart w:id="42" w:name="_Toc68684750"/>
+      <w:r>
+        <w:t>3.2.</w:t>
+      </w:r>
+      <w:r>
+        <w:t>4</w:t>
+      </w:r>
+      <w:r>
+        <w:t>. F</w:t>
+      </w:r>
+      <w:r>
+        <w:t>orm</w:t>
+      </w:r>
+      <w:r>
+        <w:t xml:space="preserve"> </w:t>
+      </w:r>
+      <w:bookmarkEnd w:id="42"/>
+      <w:r>
+        <w:t>Admin</w:t>
+      </w:r>
+    </w:p>
     <w:p>
       <w:pPr>
         <w:spacing w:line="360" w:lineRule="auto"/>
         <w:ind w:firstLine="567"/>
       </w:pPr>
-      <w:r>
-        <w:t>Người dùng có thể xem, thêm, sửa và xóa các đơn hàng chưa hoàn thành. Đơn hàng có thể hoàn thành khi có ít nhất 1 món ăn trong đơn hàng. Các đơn hàng đã hoàn thành sẽ không được hiển thị ở form order, nếu muốn xem thì phải vào phần Admin.</w:t>
-      </w:r>
-    </w:p>
-    <w:p/>
+    </w:p>
     <w:p>
       <w:pPr>
         <w:pStyle w:val="Heading3"/>
       </w:pPr>
-      <w:bookmarkStart w:id="42" w:name="_Toc68684750"/>
-      <w:r>
-        <w:t>3.2.</w:t>
-      </w:r>
-      <w:r>
-        <w:t>4</w:t>
-      </w:r>
-      <w:r>
-        <w:t>. F</w:t>
-      </w:r>
-      <w:r>
-        <w:t>orm</w:t>
-      </w:r>
-      <w:r>
-        <w:t xml:space="preserve"> </w:t>
-      </w:r>
-      <w:bookmarkEnd w:id="42"/>
-      <w:r>
-        <w:t>Admin</w:t>
+      <w:bookmarkStart w:id="43" w:name="_Toc68684751"/>
+      <w:r>
+        <w:t xml:space="preserve">3.2.4. Form </w:t>
+      </w:r>
+      <w:bookmarkEnd w:id="43"/>
+      <w:r>
+        <w:t>Report</w:t>
       </w:r>
     </w:p>
     <w:p>
@@ -13342,18 +13352,8 @@
         <w:spacing w:line="360" w:lineRule="auto"/>
         <w:ind w:firstLine="567"/>
       </w:pPr>
-    </w:p>
-    <w:p>
-      <w:pPr>
-        <w:pStyle w:val="Heading3"/>
-      </w:pPr>
-      <w:bookmarkStart w:id="43" w:name="_Toc68684751"/>
-      <w:r>
-        <w:t xml:space="preserve">3.2.4. Form </w:t>
-      </w:r>
-      <w:bookmarkEnd w:id="43"/>
-      <w:r>
-        <w:t>Report</w:t>
+      <w:r>
+        <w:t>Người dùng có thể xem lại doanh thu của tháng vừa rồi (tính từ ngày đang xem) bằng biểu đồ.</w:t>
       </w:r>
     </w:p>
     <w:p>
@@ -13362,15 +13362,9 @@
         <w:ind w:firstLine="567"/>
       </w:pPr>
       <w:r>
-        <w:t>Người dùng có thể xem lại doanh thu của tháng vừa rồi (tính từ ngày đang xem) bằng biểu đồ.</w:t>
-      </w:r>
-    </w:p>
-    <w:p>
-      <w:pPr>
-        <w:spacing w:line="360" w:lineRule="auto"/>
-        <w:ind w:firstLine="567"/>
-      </w:pPr>
-      <w:r>
+        <w:rPr>
+          <w:noProof/>
+        </w:rPr>
         <w:lastRenderedPageBreak/>
         <w:drawing>
           <wp:inline distT="0" distB="0" distL="0" distR="0" wp14:anchorId="6E21C033" wp14:editId="466BD345">
@@ -13424,6 +13418,9 @@
         <w:ind w:firstLine="567"/>
       </w:pPr>
       <w:r>
+        <w:rPr>
+          <w:noProof/>
+        </w:rPr>
         <w:drawing>
           <wp:inline distT="0" distB="0" distL="0" distR="0" wp14:anchorId="154C6423" wp14:editId="0C644DC5">
             <wp:extent cx="5218778" cy="4038600"/>
@@ -13468,7 +13465,10 @@
       </w:pPr>
       <w:r>
         <w:lastRenderedPageBreak/>
-        <w:t>Chức năng xuất excel cho danh sách khách hàng</w:t>
+        <w:t xml:space="preserve">Chức năng xuất excel cho </w:t>
+      </w:r>
+      <w:r>
+        <w:t>các đơn hàng của tháng đó</w:t>
       </w:r>
     </w:p>
     <w:p>

</xml_diff>